<commit_message>
edit final draft design
</commit_message>
<xml_diff>
--- a/A Team Documents/Design 2015 Final Draft.docx
+++ b/A Team Documents/Design 2015 Final Draft.docx
@@ -239,8 +239,6 @@
         </w:rPr>
         <w:t>March 27</w:t>
       </w:r>
-      <w:bookmarkStart w:id="0" w:name="_GoBack"/>
-      <w:bookmarkEnd w:id="0"/>
       <w:r>
         <w:rPr>
           <w:rFonts w:ascii="Times New Roman" w:hAnsi="Times New Roman" w:cs="Times New Roman"/>
@@ -1605,15 +1603,33 @@
           <w:sz w:val="28"/>
           <w:szCs w:val="28"/>
         </w:rPr>
-        <w:t xml:space="preserve"> document </w:t>
-      </w:r>
-      <w:r>
-        <w:rPr>
-          <w:rFonts w:ascii="Times New Roman" w:hAnsi="Times New Roman" w:cs="Times New Roman"/>
-          <w:sz w:val="28"/>
-          <w:szCs w:val="28"/>
-        </w:rPr>
-        <w:t xml:space="preserve">will </w:t>
+        <w:t xml:space="preserve"> </w:t>
+      </w:r>
+      <w:proofErr w:type="gramStart"/>
+      <w:r>
+        <w:rPr>
+          <w:rFonts w:ascii="Times New Roman" w:hAnsi="Times New Roman" w:cs="Times New Roman"/>
+          <w:sz w:val="28"/>
+          <w:szCs w:val="28"/>
+        </w:rPr>
+        <w:t xml:space="preserve">document </w:t>
+      </w:r>
+      <w:r>
+        <w:rPr>
+          <w:rFonts w:ascii="Times New Roman" w:hAnsi="Times New Roman" w:cs="Times New Roman"/>
+          <w:sz w:val="28"/>
+          <w:szCs w:val="28"/>
+        </w:rPr>
+        <w:t>will</w:t>
+      </w:r>
+      <w:proofErr w:type="gramEnd"/>
+      <w:r>
+        <w:rPr>
+          <w:rFonts w:ascii="Times New Roman" w:hAnsi="Times New Roman" w:cs="Times New Roman"/>
+          <w:sz w:val="28"/>
+          <w:szCs w:val="28"/>
+        </w:rPr>
+        <w:t xml:space="preserve"> </w:t>
       </w:r>
       <w:r>
         <w:rPr>
@@ -2981,7 +2997,39 @@
           <w:sz w:val="28"/>
           <w:szCs w:val="28"/>
         </w:rPr>
-        <w:t xml:space="preserve">The user will click on the Load button and upload a folder of images. Then the user will enter Frame Rate, Base/Needle Height, and Black/White Calibration. Finally, the user will click the Run button and the system will generate an Excel file. If the data seem incorrect the System will let the user </w:t>
+        <w:t>The user will click on the Load button and upload a folder of images. Then the user will enter Frame Rate, Base/Needle Height, and Black/White Calibration. Finally, the user will click the Run button and the system will generate an Excel file. If the data seem</w:t>
+      </w:r>
+      <w:r>
+        <w:rPr>
+          <w:rFonts w:ascii="Times New Roman" w:hAnsi="Times New Roman" w:cs="Times New Roman"/>
+          <w:sz w:val="28"/>
+          <w:szCs w:val="28"/>
+        </w:rPr>
+        <w:t>s</w:t>
+      </w:r>
+      <w:r>
+        <w:rPr>
+          <w:rFonts w:ascii="Times New Roman" w:hAnsi="Times New Roman" w:cs="Times New Roman"/>
+          <w:sz w:val="28"/>
+          <w:szCs w:val="28"/>
+        </w:rPr>
+        <w:t xml:space="preserve"> incorrect</w:t>
+      </w:r>
+      <w:r>
+        <w:rPr>
+          <w:rFonts w:ascii="Times New Roman" w:hAnsi="Times New Roman" w:cs="Times New Roman"/>
+          <w:sz w:val="28"/>
+          <w:szCs w:val="28"/>
+        </w:rPr>
+        <w:t>,</w:t>
+      </w:r>
+      <w:r>
+        <w:rPr>
+          <w:rFonts w:ascii="Times New Roman" w:hAnsi="Times New Roman" w:cs="Times New Roman"/>
+          <w:sz w:val="28"/>
+          <w:szCs w:val="28"/>
+        </w:rPr>
+        <w:t xml:space="preserve"> the System will let the user </w:t>
       </w:r>
       <w:r>
         <w:rPr>
@@ -3018,6 +3066,8 @@
         </w:rPr>
         <w:br w:type="page"/>
       </w:r>
+      <w:bookmarkStart w:id="0" w:name="_GoBack"/>
+      <w:bookmarkEnd w:id="0"/>
     </w:p>
     <w:p>
       <w:pPr>
@@ -3251,6 +3301,7 @@
         </w:rPr>
         <w:t xml:space="preserve">Figure 1. </w:t>
       </w:r>
+      <w:proofErr w:type="gramStart"/>
       <w:r>
         <w:rPr>
           <w:rFonts w:ascii="Times New Roman" w:hAnsi="Times New Roman" w:cs="Times New Roman"/>
@@ -3265,7 +3316,16 @@
           <w:sz w:val="28"/>
           <w:szCs w:val="28"/>
         </w:rPr>
-        <w:t xml:space="preserve">. </w:t>
+        <w:t>.</w:t>
+      </w:r>
+      <w:proofErr w:type="gramEnd"/>
+      <w:r>
+        <w:rPr>
+          <w:rFonts w:ascii="Times New Roman" w:hAnsi="Times New Roman" w:cs="Times New Roman"/>
+          <w:sz w:val="28"/>
+          <w:szCs w:val="28"/>
+        </w:rPr>
+        <w:t xml:space="preserve"> </w:t>
       </w:r>
     </w:p>
     <w:p>
@@ -4461,8 +4521,36 @@
           <w:sz w:val="28"/>
           <w:szCs w:val="28"/>
         </w:rPr>
-        <w:t xml:space="preserve"> Powerpoints written by Catherine Stringfellow</w:t>
-      </w:r>
+        <w:t xml:space="preserve"> </w:t>
+      </w:r>
+      <w:proofErr w:type="spellStart"/>
+      <w:r>
+        <w:rPr>
+          <w:rFonts w:ascii="Times New Roman" w:hAnsi="Times New Roman" w:cs="Times New Roman"/>
+          <w:sz w:val="28"/>
+          <w:szCs w:val="28"/>
+        </w:rPr>
+        <w:t>Powerpoints</w:t>
+      </w:r>
+      <w:proofErr w:type="spellEnd"/>
+      <w:r>
+        <w:rPr>
+          <w:rFonts w:ascii="Times New Roman" w:hAnsi="Times New Roman" w:cs="Times New Roman"/>
+          <w:sz w:val="28"/>
+          <w:szCs w:val="28"/>
+        </w:rPr>
+        <w:t xml:space="preserve"> written by Catherine </w:t>
+      </w:r>
+      <w:proofErr w:type="spellStart"/>
+      <w:r>
+        <w:rPr>
+          <w:rFonts w:ascii="Times New Roman" w:hAnsi="Times New Roman" w:cs="Times New Roman"/>
+          <w:sz w:val="28"/>
+          <w:szCs w:val="28"/>
+        </w:rPr>
+        <w:t>Stringfellow</w:t>
+      </w:r>
+      <w:proofErr w:type="spellEnd"/>
       <w:r>
         <w:rPr>
           <w:rFonts w:ascii="Times New Roman" w:hAnsi="Times New Roman" w:cs="Times New Roman"/>
@@ -4897,7 +4985,7 @@
           <w:rPr>
             <w:noProof/>
           </w:rPr>
-          <w:t>1</w:t>
+          <w:t>4</w:t>
         </w:r>
         <w:r>
           <w:rPr>
@@ -5078,7 +5166,7 @@
               <w:rFonts w:ascii="Calibri" w:hAnsi="Calibri"/>
               <w:noProof/>
             </w:rPr>
-            <w:t>1</w:t>
+            <w:t>4</w:t>
           </w:r>
           <w:r>
             <w:rPr>
@@ -7488,7 +7576,7 @@
 </file>
 
 <file path=customXml/itemProps1.xml><?xml version="1.0" encoding="utf-8"?>
-<ds:datastoreItem xmlns:ds="http://schemas.openxmlformats.org/officeDocument/2006/customXml" ds:itemID="{7560E2F6-54BF-FE4A-8BFA-E63BD3818561}">
+<ds:datastoreItem xmlns:ds="http://schemas.openxmlformats.org/officeDocument/2006/customXml" ds:itemID="{54E07505-9E0A-8B44-889C-DD8D50484435}">
   <ds:schemaRefs>
     <ds:schemaRef ds:uri="http://schemas.openxmlformats.org/officeDocument/2006/bibliography"/>
   </ds:schemaRefs>

</xml_diff>

<commit_message>
fixed design final draft
</commit_message>
<xml_diff>
--- a/A Team Documents/Design 2015 Final Draft.docx
+++ b/A Team Documents/Design 2015 Final Draft.docx
@@ -2989,15 +2989,31 @@
           <w:sz w:val="28"/>
           <w:szCs w:val="28"/>
         </w:rPr>
-        <w:t xml:space="preserve">  </w:t>
-      </w:r>
-      <w:r>
-        <w:rPr>
-          <w:rFonts w:ascii="Times New Roman" w:hAnsi="Times New Roman" w:cs="Times New Roman"/>
-          <w:sz w:val="28"/>
-          <w:szCs w:val="28"/>
-        </w:rPr>
-        <w:t>The user will click on the Load button and upload a folder of images. Then the user will enter Frame Rate, Base/Needle Height, and Black/White Calibration. Finally, the user will click the Run button and the system will generate an Excel file. If the data seem</w:t>
+        <w:t xml:space="preserve"> </w:t>
+      </w:r>
+      <w:r>
+        <w:rPr>
+          <w:rFonts w:ascii="Times New Roman" w:hAnsi="Times New Roman" w:cs="Times New Roman"/>
+          <w:sz w:val="28"/>
+          <w:szCs w:val="28"/>
+        </w:rPr>
+        <w:t xml:space="preserve">The user will click on the Load button and upload a folder of images. Then the user will enter Frame Rate, Base/Needle Height, and Black/White Calibration. Finally, the user will click the Run button and the system will generate an Excel file. </w:t>
+      </w:r>
+      <w:r>
+        <w:rPr>
+          <w:rFonts w:ascii="Times New Roman" w:hAnsi="Times New Roman" w:cs="Times New Roman"/>
+          <w:sz w:val="28"/>
+          <w:szCs w:val="28"/>
+        </w:rPr>
+        <w:t xml:space="preserve">The Excel file will consist of volume, acceleration, and velocity. </w:t>
+      </w:r>
+      <w:r>
+        <w:rPr>
+          <w:rFonts w:ascii="Times New Roman" w:hAnsi="Times New Roman" w:cs="Times New Roman"/>
+          <w:sz w:val="28"/>
+          <w:szCs w:val="28"/>
+        </w:rPr>
+        <w:t>If the data seem</w:t>
       </w:r>
       <w:r>
         <w:rPr>
@@ -3029,15 +3045,23 @@
           <w:sz w:val="28"/>
           <w:szCs w:val="28"/>
         </w:rPr>
-        <w:t xml:space="preserve"> the System will let the user </w:t>
-      </w:r>
-      <w:r>
-        <w:rPr>
-          <w:rFonts w:ascii="Times New Roman" w:hAnsi="Times New Roman" w:cs="Times New Roman"/>
-          <w:sz w:val="28"/>
-          <w:szCs w:val="28"/>
-        </w:rPr>
-        <w:t xml:space="preserve">pick and choose the images. Then the user will click the Run button again and it will generate a new Excel file. </w:t>
+        <w:t xml:space="preserve"> the s</w:t>
+      </w:r>
+      <w:r>
+        <w:rPr>
+          <w:rFonts w:ascii="Times New Roman" w:hAnsi="Times New Roman" w:cs="Times New Roman"/>
+          <w:sz w:val="28"/>
+          <w:szCs w:val="28"/>
+        </w:rPr>
+        <w:t>ystem will alert the user and allow them to re-calibrate</w:t>
+      </w:r>
+      <w:r>
+        <w:rPr>
+          <w:rFonts w:ascii="Times New Roman" w:hAnsi="Times New Roman" w:cs="Times New Roman"/>
+          <w:sz w:val="28"/>
+          <w:szCs w:val="28"/>
+        </w:rPr>
+        <w:t xml:space="preserve">. Then the user will click the Run button again and it will generate a new Excel file. </w:t>
       </w:r>
       <w:r>
         <w:rPr>
@@ -3058,16 +3082,16 @@
           <w:szCs w:val="28"/>
         </w:rPr>
       </w:pPr>
-      <w:r>
-        <w:rPr>
-          <w:rFonts w:ascii="Times New Roman" w:hAnsi="Times New Roman" w:cs="Times New Roman"/>
-          <w:sz w:val="28"/>
-          <w:szCs w:val="28"/>
-        </w:rPr>
-        <w:br w:type="page"/>
-      </w:r>
       <w:bookmarkStart w:id="0" w:name="_GoBack"/>
       <w:bookmarkEnd w:id="0"/>
+      <w:r>
+        <w:rPr>
+          <w:rFonts w:ascii="Times New Roman" w:hAnsi="Times New Roman" w:cs="Times New Roman"/>
+          <w:sz w:val="28"/>
+          <w:szCs w:val="28"/>
+        </w:rPr>
+        <w:br w:type="page"/>
+      </w:r>
     </w:p>
     <w:p>
       <w:pPr>
@@ -7576,7 +7600,7 @@
 </file>
 
 <file path=customXml/itemProps1.xml><?xml version="1.0" encoding="utf-8"?>
-<ds:datastoreItem xmlns:ds="http://schemas.openxmlformats.org/officeDocument/2006/customXml" ds:itemID="{54E07505-9E0A-8B44-889C-DD8D50484435}">
+<ds:datastoreItem xmlns:ds="http://schemas.openxmlformats.org/officeDocument/2006/customXml" ds:itemID="{95299388-9B3C-E646-91EE-DD14C50B02F9}">
   <ds:schemaRefs>
     <ds:schemaRef ds:uri="http://schemas.openxmlformats.org/officeDocument/2006/bibliography"/>
   </ds:schemaRefs>

</xml_diff>

<commit_message>
add testing doc and user man
</commit_message>
<xml_diff>
--- a/A Team Documents/Design 2015 Final Draft.docx
+++ b/A Team Documents/Design 2015 Final Draft.docx
@@ -173,7 +173,7 @@
           <w:sz w:val="32"/>
           <w:szCs w:val="32"/>
         </w:rPr>
-        <w:t xml:space="preserve">Design </w:t>
+        <w:t>Design</w:t>
       </w:r>
       <w:r>
         <w:rPr>
@@ -182,7 +182,7 @@
           <w:sz w:val="32"/>
           <w:szCs w:val="32"/>
         </w:rPr>
-        <w:t>Document</w:t>
+        <w:t xml:space="preserve"> </w:t>
       </w:r>
       <w:r>
         <w:rPr>
@@ -191,7 +191,7 @@
           <w:sz w:val="32"/>
           <w:szCs w:val="32"/>
         </w:rPr>
-        <w:t xml:space="preserve"> </w:t>
+        <w:t>Document</w:t>
       </w:r>
       <w:r>
         <w:rPr>
@@ -200,7 +200,7 @@
           <w:sz w:val="32"/>
           <w:szCs w:val="32"/>
         </w:rPr>
-        <w:t>for Version 2.0 (</w:t>
+        <w:t xml:space="preserve"> </w:t>
       </w:r>
       <w:r>
         <w:rPr>
@@ -209,7 +209,16 @@
           <w:sz w:val="32"/>
           <w:szCs w:val="32"/>
         </w:rPr>
-        <w:t>Final</w:t>
+        <w:t>for Version 2.0 (</w:t>
+      </w:r>
+      <w:r>
+        <w:rPr>
+          <w:rFonts w:ascii="Times New Roman" w:hAnsi="Times New Roman" w:cs="Times New Roman"/>
+          <w:b/>
+          <w:sz w:val="32"/>
+          <w:szCs w:val="32"/>
+        </w:rPr>
+        <w:t>First</w:t>
       </w:r>
       <w:r>
         <w:rPr>
@@ -546,15 +555,7 @@
           <w:sz w:val="28"/>
           <w:szCs w:val="28"/>
         </w:rPr>
-        <w:t>Purpose</w:t>
-      </w:r>
-      <w:r>
-        <w:rPr>
-          <w:rFonts w:ascii="Times New Roman" w:hAnsi="Times New Roman" w:cs="Times New Roman"/>
-          <w:sz w:val="28"/>
-          <w:szCs w:val="28"/>
-        </w:rPr>
-        <w:t xml:space="preserve"> of </w:t>
+        <w:t xml:space="preserve">Purpose of </w:t>
       </w:r>
       <w:r>
         <w:rPr>
@@ -648,15 +649,7 @@
           <w:sz w:val="28"/>
           <w:szCs w:val="28"/>
         </w:rPr>
-        <w:t xml:space="preserve"> </w:t>
-      </w:r>
-      <w:r>
-        <w:rPr>
-          <w:rFonts w:ascii="Times New Roman" w:hAnsi="Times New Roman" w:cs="Times New Roman"/>
-          <w:sz w:val="28"/>
-          <w:szCs w:val="28"/>
-        </w:rPr>
-        <w:t>Document Organization</w:t>
+        <w:t xml:space="preserve"> Document Organization</w:t>
       </w:r>
       <w:r>
         <w:rPr>
@@ -698,15 +691,7 @@
           <w:sz w:val="28"/>
           <w:szCs w:val="28"/>
         </w:rPr>
-        <w:t xml:space="preserve"> </w:t>
-      </w:r>
-      <w:r>
-        <w:rPr>
-          <w:rFonts w:ascii="Times New Roman" w:hAnsi="Times New Roman" w:cs="Times New Roman"/>
-          <w:sz w:val="28"/>
-          <w:szCs w:val="28"/>
-        </w:rPr>
-        <w:t>Audience</w:t>
+        <w:t xml:space="preserve"> Audience</w:t>
       </w:r>
       <w:r>
         <w:rPr>
@@ -724,6 +709,8 @@
         </w:rPr>
         <w:t>2</w:t>
       </w:r>
+      <w:bookmarkStart w:id="0" w:name="_GoBack"/>
+      <w:bookmarkEnd w:id="0"/>
     </w:p>
     <w:p>
       <w:pPr>
@@ -853,15 +840,7 @@
           <w:sz w:val="28"/>
           <w:szCs w:val="28"/>
         </w:rPr>
-        <w:t xml:space="preserve"> </w:t>
-      </w:r>
-      <w:r>
-        <w:rPr>
-          <w:rFonts w:ascii="Times New Roman" w:hAnsi="Times New Roman" w:cs="Times New Roman"/>
-          <w:sz w:val="28"/>
-          <w:szCs w:val="28"/>
-        </w:rPr>
-        <w:t xml:space="preserve">Design Patterns </w:t>
+        <w:t xml:space="preserve"> Design Patterns </w:t>
       </w:r>
       <w:r>
         <w:rPr>
@@ -1148,217 +1127,18 @@
     </w:p>
     <w:p>
       <w:pPr>
-        <w:contextualSpacing/>
-        <w:rPr>
-          <w:rFonts w:ascii="Times New Roman" w:hAnsi="Times New Roman" w:cs="Times New Roman"/>
-        </w:rPr>
-      </w:pPr>
-    </w:p>
-    <w:p>
-      <w:pPr>
-        <w:contextualSpacing/>
-        <w:rPr>
-          <w:rFonts w:ascii="Times New Roman" w:hAnsi="Times New Roman" w:cs="Times New Roman"/>
-        </w:rPr>
-      </w:pPr>
-    </w:p>
-    <w:p>
-      <w:pPr>
-        <w:contextualSpacing/>
-        <w:rPr>
-          <w:rFonts w:ascii="Times New Roman" w:hAnsi="Times New Roman" w:cs="Times New Roman"/>
-        </w:rPr>
-      </w:pPr>
-    </w:p>
-    <w:p>
-      <w:pPr>
-        <w:contextualSpacing/>
-        <w:rPr>
-          <w:rFonts w:ascii="Times New Roman" w:hAnsi="Times New Roman" w:cs="Times New Roman"/>
-        </w:rPr>
-      </w:pPr>
-    </w:p>
-    <w:p>
-      <w:pPr>
-        <w:contextualSpacing/>
-        <w:rPr>
-          <w:rFonts w:ascii="Times New Roman" w:hAnsi="Times New Roman" w:cs="Times New Roman"/>
-        </w:rPr>
-      </w:pPr>
-    </w:p>
-    <w:p>
-      <w:pPr>
-        <w:contextualSpacing/>
-        <w:rPr>
-          <w:rFonts w:ascii="Times New Roman" w:hAnsi="Times New Roman" w:cs="Times New Roman"/>
-        </w:rPr>
-      </w:pPr>
-    </w:p>
-    <w:p>
-      <w:pPr>
-        <w:contextualSpacing/>
-        <w:rPr>
-          <w:rFonts w:ascii="Times New Roman" w:hAnsi="Times New Roman" w:cs="Times New Roman"/>
-        </w:rPr>
-      </w:pPr>
-    </w:p>
-    <w:p>
-      <w:pPr>
-        <w:contextualSpacing/>
-        <w:rPr>
-          <w:rFonts w:ascii="Times New Roman" w:hAnsi="Times New Roman" w:cs="Times New Roman"/>
-        </w:rPr>
-      </w:pPr>
-    </w:p>
-    <w:p>
-      <w:pPr>
-        <w:contextualSpacing/>
-        <w:rPr>
-          <w:rFonts w:ascii="Times New Roman" w:hAnsi="Times New Roman" w:cs="Times New Roman"/>
-        </w:rPr>
-      </w:pPr>
-    </w:p>
-    <w:p>
-      <w:pPr>
-        <w:ind w:left="504"/>
-        <w:contextualSpacing/>
-        <w:rPr>
-          <w:rFonts w:ascii="Times New Roman" w:hAnsi="Times New Roman" w:cs="Times New Roman"/>
-          <w:sz w:val="32"/>
-          <w:szCs w:val="32"/>
-        </w:rPr>
-      </w:pPr>
-    </w:p>
-    <w:p>
-      <w:pPr>
-        <w:ind w:left="504"/>
-        <w:contextualSpacing/>
-        <w:rPr>
-          <w:rFonts w:ascii="Times New Roman" w:hAnsi="Times New Roman" w:cs="Times New Roman"/>
-          <w:sz w:val="32"/>
-          <w:szCs w:val="32"/>
-        </w:rPr>
-      </w:pPr>
-    </w:p>
-    <w:p>
-      <w:pPr>
-        <w:ind w:left="0" w:firstLine="0"/>
-        <w:contextualSpacing/>
-        <w:rPr>
-          <w:rFonts w:ascii="Times New Roman" w:hAnsi="Times New Roman" w:cs="Times New Roman"/>
-          <w:b/>
-          <w:sz w:val="32"/>
-          <w:szCs w:val="32"/>
-        </w:rPr>
-      </w:pPr>
-    </w:p>
-    <w:p>
-      <w:pPr>
-        <w:ind w:left="0" w:firstLine="0"/>
-        <w:contextualSpacing/>
-        <w:rPr>
-          <w:rFonts w:ascii="Times New Roman" w:hAnsi="Times New Roman" w:cs="Times New Roman"/>
-          <w:b/>
-          <w:sz w:val="32"/>
-          <w:szCs w:val="32"/>
-        </w:rPr>
-      </w:pPr>
-    </w:p>
-    <w:p>
-      <w:pPr>
-        <w:ind w:left="0" w:firstLine="0"/>
-        <w:contextualSpacing/>
-        <w:rPr>
-          <w:rFonts w:ascii="Times New Roman" w:hAnsi="Times New Roman" w:cs="Times New Roman"/>
-          <w:b/>
-          <w:sz w:val="32"/>
-          <w:szCs w:val="32"/>
-        </w:rPr>
-      </w:pPr>
-    </w:p>
-    <w:p>
-      <w:pPr>
-        <w:ind w:left="0" w:firstLine="0"/>
-        <w:contextualSpacing/>
-        <w:rPr>
-          <w:rFonts w:ascii="Times New Roman" w:hAnsi="Times New Roman" w:cs="Times New Roman"/>
-          <w:b/>
-          <w:sz w:val="32"/>
-          <w:szCs w:val="32"/>
-        </w:rPr>
-      </w:pPr>
-    </w:p>
-    <w:p>
-      <w:pPr>
-        <w:ind w:left="0" w:firstLine="0"/>
-        <w:contextualSpacing/>
-        <w:rPr>
-          <w:rFonts w:ascii="Times New Roman" w:hAnsi="Times New Roman" w:cs="Times New Roman"/>
-          <w:b/>
-          <w:sz w:val="32"/>
-          <w:szCs w:val="32"/>
-        </w:rPr>
-      </w:pPr>
-    </w:p>
-    <w:p>
-      <w:pPr>
-        <w:ind w:left="0" w:firstLine="0"/>
-        <w:contextualSpacing/>
-        <w:rPr>
-          <w:rFonts w:ascii="Times New Roman" w:hAnsi="Times New Roman" w:cs="Times New Roman"/>
-          <w:b/>
-          <w:sz w:val="32"/>
-          <w:szCs w:val="32"/>
-        </w:rPr>
-      </w:pPr>
-    </w:p>
-    <w:p>
-      <w:pPr>
-        <w:ind w:left="0" w:firstLine="0"/>
-        <w:contextualSpacing/>
-        <w:rPr>
-          <w:rFonts w:ascii="Times New Roman" w:hAnsi="Times New Roman" w:cs="Times New Roman"/>
-          <w:b/>
-          <w:sz w:val="32"/>
-          <w:szCs w:val="32"/>
-        </w:rPr>
-      </w:pPr>
-    </w:p>
-    <w:p>
-      <w:pPr>
-        <w:ind w:left="0" w:firstLine="0"/>
-        <w:contextualSpacing/>
-        <w:rPr>
-          <w:rFonts w:ascii="Times New Roman" w:hAnsi="Times New Roman" w:cs="Times New Roman"/>
-          <w:b/>
-          <w:sz w:val="32"/>
-          <w:szCs w:val="32"/>
-        </w:rPr>
-      </w:pPr>
-    </w:p>
-    <w:p>
-      <w:pPr>
-        <w:ind w:left="0" w:firstLine="0"/>
-        <w:contextualSpacing/>
-        <w:rPr>
-          <w:rFonts w:ascii="Times New Roman" w:hAnsi="Times New Roman" w:cs="Times New Roman"/>
-          <w:b/>
-          <w:sz w:val="32"/>
-          <w:szCs w:val="32"/>
-        </w:rPr>
-      </w:pPr>
-    </w:p>
-    <w:p>
-      <w:pPr>
-        <w:ind w:left="0" w:firstLine="0"/>
-        <w:contextualSpacing/>
-        <w:rPr>
-          <w:rFonts w:ascii="Times New Roman" w:hAnsi="Times New Roman" w:cs="Times New Roman"/>
-          <w:b/>
-          <w:sz w:val="32"/>
-          <w:szCs w:val="32"/>
-        </w:rPr>
-      </w:pPr>
+        <w:ind w:left="505"/>
+        <w:contextualSpacing/>
+        <w:rPr>
+          <w:rFonts w:ascii="Times New Roman" w:hAnsi="Times New Roman" w:cs="Times New Roman"/>
+        </w:rPr>
+      </w:pPr>
+      <w:r>
+        <w:rPr>
+          <w:rFonts w:ascii="Times New Roman" w:hAnsi="Times New Roman" w:cs="Times New Roman"/>
+        </w:rPr>
+        <w:br w:type="page"/>
+      </w:r>
       <w:r>
         <w:rPr>
           <w:rFonts w:ascii="Times New Roman" w:hAnsi="Times New Roman" w:cs="Times New Roman"/>
@@ -3082,8 +2862,6 @@
           <w:szCs w:val="28"/>
         </w:rPr>
       </w:pPr>
-      <w:bookmarkStart w:id="0" w:name="_GoBack"/>
-      <w:bookmarkEnd w:id="0"/>
       <w:r>
         <w:rPr>
           <w:rFonts w:ascii="Times New Roman" w:hAnsi="Times New Roman" w:cs="Times New Roman"/>
@@ -5009,7 +4787,7 @@
           <w:rPr>
             <w:noProof/>
           </w:rPr>
-          <w:t>4</w:t>
+          <w:t>1</w:t>
         </w:r>
         <w:r>
           <w:rPr>
@@ -5112,7 +4890,17 @@
               <w:sz w:val="22"/>
               <w:szCs w:val="22"/>
             </w:rPr>
-            <w:t xml:space="preserve">Design </w:t>
+            <w:t>Design</w:t>
+          </w:r>
+          <w:r>
+            <w:rPr>
+              <w:rFonts w:ascii="Calibri" w:hAnsi="Calibri"/>
+              <w:b/>
+              <w:bCs/>
+              <w:sz w:val="22"/>
+              <w:szCs w:val="22"/>
+            </w:rPr>
+            <w:t xml:space="preserve"> </w:t>
           </w:r>
           <w:r>
             <w:rPr>
@@ -5190,7 +4978,7 @@
               <w:rFonts w:ascii="Calibri" w:hAnsi="Calibri"/>
               <w:noProof/>
             </w:rPr>
-            <w:t>4</w:t>
+            <w:t>1</w:t>
           </w:r>
           <w:r>
             <w:rPr>
@@ -7600,7 +7388,7 @@
 </file>
 
 <file path=customXml/itemProps1.xml><?xml version="1.0" encoding="utf-8"?>
-<ds:datastoreItem xmlns:ds="http://schemas.openxmlformats.org/officeDocument/2006/customXml" ds:itemID="{95299388-9B3C-E646-91EE-DD14C50B02F9}">
+<ds:datastoreItem xmlns:ds="http://schemas.openxmlformats.org/officeDocument/2006/customXml" ds:itemID="{A502797A-2950-B74A-980A-BF23F2F082A4}">
   <ds:schemaRefs>
     <ds:schemaRef ds:uri="http://schemas.openxmlformats.org/officeDocument/2006/bibliography"/>
   </ds:schemaRefs>

</xml_diff>